<commit_message>
Update Leave Card 2/15/2023
</commit_message>
<xml_diff>
--- a/SHARED FOLDER/LEAVE CERTIFICATION/NO ADMINISTRATIVE CERTIFICATE.docx
+++ b/SHARED FOLDER/LEAVE CERTIFICATION/NO ADMINISTRATIVE CERTIFICATE.docx
@@ -904,7 +904,7 @@
           <w:szCs w:val="28"/>
           <w14:ligatures w14:val="none"/>
         </w:rPr>
-        <w:t>31</w:t>
+        <w:t>14</w:t>
       </w:r>
       <w:r>
         <w:rPr>
@@ -914,7 +914,17 @@
           <w:vertAlign w:val="superscript"/>
           <w14:ligatures w14:val="none"/>
         </w:rPr>
-        <w:t xml:space="preserve">st </w:t>
+        <w:t>th</w:t>
+      </w:r>
+      <w:r>
+        <w:rPr>
+          <w:rFonts w:ascii="Times New Roman" w:hAnsi="Times New Roman" w:cs="Times New Roman"/>
+          <w:sz w:val="28"/>
+          <w:szCs w:val="28"/>
+          <w:vertAlign w:val="superscript"/>
+          <w14:ligatures w14:val="none"/>
+        </w:rPr>
+        <w:t xml:space="preserve"> </w:t>
       </w:r>
       <w:r>
         <w:rPr>
@@ -950,7 +960,7 @@
           <w:szCs w:val="28"/>
           <w14:ligatures w14:val="none"/>
         </w:rPr>
-        <w:t>January</w:t>
+        <w:t>February</w:t>
       </w:r>
       <w:r>
         <w:rPr>
@@ -1074,7 +1084,33 @@
           <w:u w:val="single"/>
           <w14:ligatures w14:val="none"/>
         </w:rPr>
-        <w:t>HON. ABRAHAM  N. TOLENTINO</w:t>
+        <w:t xml:space="preserve">HON. </w:t>
+      </w:r>
+      <w:proofErr w:type="gramStart"/>
+      <w:r>
+        <w:rPr>
+          <w:rFonts w:ascii="Times New Roman" w:hAnsi="Times New Roman" w:cs="Times New Roman"/>
+          <w:b/>
+          <w:bCs/>
+          <w:sz w:val="28"/>
+          <w:szCs w:val="28"/>
+          <w:u w:val="single"/>
+          <w14:ligatures w14:val="none"/>
+        </w:rPr>
+        <w:t>ABRAHAM  N.</w:t>
+      </w:r>
+      <w:proofErr w:type="gramEnd"/>
+      <w:r>
+        <w:rPr>
+          <w:rFonts w:ascii="Times New Roman" w:hAnsi="Times New Roman" w:cs="Times New Roman"/>
+          <w:b/>
+          <w:bCs/>
+          <w:sz w:val="28"/>
+          <w:szCs w:val="28"/>
+          <w:u w:val="single"/>
+          <w14:ligatures w14:val="none"/>
+        </w:rPr>
+        <w:t xml:space="preserve"> TOLENTINO</w:t>
       </w:r>
     </w:p>
     <w:p>
@@ -1966,7 +2002,7 @@
           <w:szCs w:val="28"/>
           <w14:ligatures w14:val="none"/>
         </w:rPr>
-        <w:t>31</w:t>
+        <w:t>14</w:t>
       </w:r>
       <w:r>
         <w:rPr>
@@ -1976,7 +2012,7 @@
           <w:vertAlign w:val="superscript"/>
           <w14:ligatures w14:val="none"/>
         </w:rPr>
-        <w:t>st</w:t>
+        <w:t>th</w:t>
       </w:r>
       <w:r>
         <w:rPr>
@@ -2004,7 +2040,7 @@
           <w:szCs w:val="28"/>
           <w14:ligatures w14:val="none"/>
         </w:rPr>
-        <w:t>January</w:t>
+        <w:t>February</w:t>
       </w:r>
       <w:r>
         <w:rPr>

</xml_diff>